<commit_message>
Converting Word documents to MarkDown: "Modules": Manually checking differences between rendered MarkDown and Word. Last checks if markup looks ok.
</commit_message>
<xml_diff>
--- a/1. Spec/09. Modules/Modules.docx
+++ b/1. Spec/09. Modules/Modules.docx
@@ -1,6 +1,6 @@
 
 <file path=word/document.xml><?xml version="1.0" encoding="utf-8"?>
-<w:document xmlns:wpc="http://schemas.microsoft.com/office/word/2010/wordprocessingCanvas" xmlns:cx="http://schemas.microsoft.com/office/drawing/2014/chartex" xmlns:cx1="http://schemas.microsoft.com/office/drawing/2015/9/8/chartex" xmlns:cx2="http://schemas.microsoft.com/office/drawing/2015/10/21/chartex" xmlns:cx3="http://schemas.microsoft.com/office/drawing/2016/5/9/chartex" xmlns:cx4="http://schemas.microsoft.com/office/drawing/2016/5/10/chartex" xmlns:cx5="http://schemas.microsoft.com/office/drawing/2016/5/11/chartex" xmlns:cx6="http://schemas.microsoft.com/office/drawing/2016/5/12/chartex" xmlns:cx7="http://schemas.microsoft.com/office/drawing/2016/5/13/chartex" xmlns:cx8="http://schemas.microsoft.com/office/drawing/2016/5/14/chartex" xmlns:mc="http://schemas.openxmlformats.org/markup-compatibility/2006" xmlns:aink="http://schemas.microsoft.com/office/drawing/2016/ink" xmlns:am3d="http://schemas.microsoft.com/office/drawing/2017/model3d" xmlns:o="urn:schemas-microsoft-com:office:office" xmlns:r="http://schemas.openxmlformats.org/officeDocument/2006/relationships" xmlns:m="http://schemas.openxmlformats.org/officeDocument/2006/math" xmlns:v="urn:schemas-microsoft-com:vml" xmlns:wp14="http://schemas.microsoft.com/office/word/2010/wordprocessingDrawing" xmlns:wp="http://schemas.openxmlformats.org/drawingml/2006/wordprocessingDrawing" xmlns:w10="urn:schemas-microsoft-com:office:word" xmlns:w="http://schemas.openxmlformats.org/wordprocessingml/2006/main" xmlns:w14="http://schemas.microsoft.com/office/word/2010/wordml" xmlns:w15="http://schemas.microsoft.com/office/word/2012/wordml" xmlns:w16cid="http://schemas.microsoft.com/office/word/2016/wordml/cid" xmlns:w16se="http://schemas.microsoft.com/office/word/2015/wordml/symex" xmlns:wpg="http://schemas.microsoft.com/office/word/2010/wordprocessingGroup" xmlns:wpi="http://schemas.microsoft.com/office/word/2010/wordprocessingInk" xmlns:wne="http://schemas.microsoft.com/office/word/2006/wordml" xmlns:wps="http://schemas.microsoft.com/office/word/2010/wordprocessingShape" mc:Ignorable="w14 w15 w16se w16cid wp14">
+<w:document xmlns:wpc="http://schemas.microsoft.com/office/word/2010/wordprocessingCanvas" xmlns:cx="http://schemas.microsoft.com/office/drawing/2014/chartex" xmlns:cx1="http://schemas.microsoft.com/office/drawing/2015/9/8/chartex" xmlns:cx2="http://schemas.microsoft.com/office/drawing/2015/10/21/chartex" xmlns:cx3="http://schemas.microsoft.com/office/drawing/2016/5/9/chartex" xmlns:cx4="http://schemas.microsoft.com/office/drawing/2016/5/10/chartex" xmlns:cx5="http://schemas.microsoft.com/office/drawing/2016/5/11/chartex" xmlns:cx6="http://schemas.microsoft.com/office/drawing/2016/5/12/chartex" xmlns:cx7="http://schemas.microsoft.com/office/drawing/2016/5/13/chartex" xmlns:cx8="http://schemas.microsoft.com/office/drawing/2016/5/14/chartex" xmlns:mc="http://schemas.openxmlformats.org/markup-compatibility/2006" xmlns:aink="http://schemas.microsoft.com/office/drawing/2016/ink" xmlns:am3d="http://schemas.microsoft.com/office/drawing/2017/model3d" xmlns:o="urn:schemas-microsoft-com:office:office" xmlns:r="http://schemas.openxmlformats.org/officeDocument/2006/relationships" xmlns:m="http://schemas.openxmlformats.org/officeDocument/2006/math" xmlns:v="urn:schemas-microsoft-com:vml" xmlns:wp14="http://schemas.microsoft.com/office/word/2010/wordprocessingDrawing" xmlns:wp="http://schemas.openxmlformats.org/drawingml/2006/wordprocessingDrawing" xmlns:w10="urn:schemas-microsoft-com:office:word" xmlns:w="http://schemas.openxmlformats.org/wordprocessingml/2006/main" xmlns:w14="http://schemas.microsoft.com/office/word/2010/wordml" xmlns:w15="http://schemas.microsoft.com/office/word/2012/wordml" xmlns:w16cex="http://schemas.microsoft.com/office/word/2018/wordml/cex" xmlns:w16cid="http://schemas.microsoft.com/office/word/2016/wordml/cid" xmlns:w16="http://schemas.microsoft.com/office/word/2018/wordml" xmlns:w16se="http://schemas.microsoft.com/office/word/2015/wordml/symex" xmlns:wpg="http://schemas.microsoft.com/office/word/2010/wordprocessingGroup" xmlns:wpi="http://schemas.microsoft.com/office/word/2010/wordprocessingInk" xmlns:wne="http://schemas.microsoft.com/office/word/2006/wordml" xmlns:wps="http://schemas.microsoft.com/office/word/2010/wordprocessingShape" mc:Ignorable="w14 w15 w16se w16cid w16 w16cex wp14">
   <w:background w:color="000000"/>
   <w:body>
     <w:tbl>
@@ -34,7 +34,7 @@
           </w:tcPr>
           <w:p>
             <w:pPr>
-              <w:pStyle w:val="Heading1"/>
+              <w:pStyle w:val="Kop1"/>
             </w:pPr>
             <w:r>
               <w:t xml:space="preserve">Circle Language Spec: </w:t>
@@ -48,7 +48,7 @@
     </w:tbl>
     <w:p>
       <w:pPr>
-        <w:pStyle w:val="Heading2"/>
+        <w:pStyle w:val="Kop2"/>
       </w:pPr>
       <w:r>
         <w:t>Module</w:t>
@@ -59,7 +59,7 @@
     </w:p>
     <w:p>
       <w:pPr>
-        <w:pStyle w:val="Heading3"/>
+        <w:pStyle w:val="Kop3"/>
       </w:pPr>
       <w:r>
         <w:t>Concept</w:t>
@@ -167,15 +167,7 @@
         <w:t xml:space="preserve"> </w:t>
       </w:r>
       <w:r>
-        <w:t xml:space="preserve">are just </w:t>
-      </w:r>
-      <w:proofErr w:type="spellStart"/>
-      <w:r>
-        <w:t>publically</w:t>
-      </w:r>
-      <w:proofErr w:type="spellEnd"/>
-      <w:r>
-        <w:t xml:space="preserve"> accessible, they are not globally accessible, they are just acc</w:t>
+        <w:t>are just publicly accessible, they are not globally accessible, they are just acc</w:t>
       </w:r>
       <w:r>
         <w:t xml:space="preserve">essible as members of an object, and not accessible from anywhere within the </w:t>
@@ -277,20 +269,18 @@
         <w:t>modules</w:t>
       </w:r>
       <w:r>
-        <w:t xml:space="preserve"> refer to </w:t>
-      </w:r>
-      <w:proofErr w:type="spellStart"/>
-      <w:r>
-        <w:t>eachother</w:t>
-      </w:r>
-      <w:proofErr w:type="spellEnd"/>
-      <w:r>
-        <w:t>, to actually let one module use something from another module: one module can always access anything inside another module, whether it has a reference to it or not. A reference however, makes global things from one module, globally accessible inside another module.</w:t>
-      </w:r>
-    </w:p>
-    <w:p>
-      <w:pPr>
-        <w:pStyle w:val="Heading3"/>
+        <w:t xml:space="preserve"> refer to each</w:t>
+      </w:r>
+      <w:r>
+        <w:t xml:space="preserve"> </w:t>
+      </w:r>
+      <w:r>
+        <w:t>other, to actually let one module use something from another module: one module can always access anything inside another module, whether it has a reference to it or not. A reference however, makes global things from one module, globally accessible inside another module.</w:t>
+      </w:r>
+    </w:p>
+    <w:p>
+      <w:pPr>
+        <w:pStyle w:val="Kop3"/>
       </w:pPr>
       <w:r>
         <w:t>In a Diagram</w:t>
@@ -313,12 +303,7 @@
         <w:t>Module</w:t>
       </w:r>
       <w:r>
-        <w:t>. This article demonstrates its exp</w:t>
-      </w:r>
-      <w:bookmarkStart w:id="0" w:name="_GoBack"/>
-      <w:bookmarkEnd w:id="0"/>
-      <w:r>
-        <w:t>ression in a diagram.</w:t>
+        <w:t>. This article demonstrates its expression in a diagram.</w:t>
       </w:r>
     </w:p>
     <w:p>
@@ -335,6 +320,9 @@
       </w:r>
       <w:r>
         <w:t xml:space="preserve"> is displayed as a pentagon shape</w:t>
+      </w:r>
+      <w:r>
+        <w:t>:</w:t>
       </w:r>
     </w:p>
     <w:p>
@@ -351,7 +339,7 @@
           <w:noProof/>
         </w:rPr>
         <w:drawing>
-          <wp:inline distT="0" distB="0" distL="0" distR="0">
+          <wp:inline distT="0" distB="0" distL="0" distR="0" wp14:anchorId="7093E4FB" wp14:editId="74C45B21">
             <wp:extent cx="370205" cy="347345"/>
             <wp:effectExtent l="0" t="0" r="0" b="0"/>
             <wp:docPr id="1" name="Picture 1"/>
@@ -425,7 +413,7 @@
           <w:noProof/>
         </w:rPr>
         <w:drawing>
-          <wp:inline distT="0" distB="0" distL="0" distR="0">
+          <wp:inline distT="0" distB="0" distL="0" distR="0" wp14:anchorId="2BE8FB33" wp14:editId="23F990E5">
             <wp:extent cx="1047750" cy="1111250"/>
             <wp:effectExtent l="0" t="0" r="0" b="0"/>
             <wp:docPr id="2" name="Picture 2"/>
@@ -566,7 +554,7 @@
           <w:noProof/>
         </w:rPr>
         <w:drawing>
-          <wp:inline distT="0" distB="0" distL="0" distR="0">
+          <wp:inline distT="0" distB="0" distL="0" distR="0" wp14:anchorId="383871F7" wp14:editId="6878E339">
             <wp:extent cx="1406525" cy="1226820"/>
             <wp:effectExtent l="0" t="0" r="0" b="0"/>
             <wp:docPr id="3" name="Picture 3"/>
@@ -651,7 +639,7 @@
           <w:noProof/>
         </w:rPr>
         <w:drawing>
-          <wp:inline distT="0" distB="0" distL="0" distR="0">
+          <wp:inline distT="0" distB="0" distL="0" distR="0" wp14:anchorId="00B20164" wp14:editId="47EBFA39">
             <wp:extent cx="1354455" cy="1151890"/>
             <wp:effectExtent l="0" t="0" r="0" b="0"/>
             <wp:docPr id="4" name="Picture 4"/>
@@ -752,7 +740,7 @@
           <w:noProof/>
         </w:rPr>
         <w:drawing>
-          <wp:inline distT="0" distB="0" distL="0" distR="0">
+          <wp:inline distT="0" distB="0" distL="0" distR="0" wp14:anchorId="42EB2C95" wp14:editId="531A2732">
             <wp:extent cx="2106295" cy="1557020"/>
             <wp:effectExtent l="0" t="0" r="0" b="0"/>
             <wp:docPr id="5" name="Picture 5"/>
@@ -827,7 +815,7 @@
     </w:p>
     <w:p>
       <w:pPr>
-        <w:pStyle w:val="Heading2"/>
+        <w:pStyle w:val="Kop2"/>
       </w:pPr>
       <w:r>
         <w:t>Ideas</w:t>
@@ -848,7 +836,7 @@
     </w:p>
     <w:p>
       <w:pPr>
-        <w:pStyle w:val="Heading3"/>
+        <w:pStyle w:val="Kop3"/>
       </w:pPr>
       <w:r>
         <w:t>Out of the original Symbol documentation</w:t>
@@ -856,7 +844,7 @@
     </w:p>
     <w:p>
       <w:pPr>
-        <w:pStyle w:val="Heading4"/>
+        <w:pStyle w:val="Kop4"/>
       </w:pPr>
       <w:r>
         <w:t xml:space="preserve">Multiple </w:t>
@@ -949,6 +937,11 @@
       </w:r>
     </w:p>
     <w:p/>
+    <w:p>
+      <w:r>
+        <w:t>-----</w:t>
+      </w:r>
+    </w:p>
     <w:p/>
     <w:p>
       <w:r>
@@ -962,8 +955,11 @@
       </w:r>
     </w:p>
     <w:p/>
-    <w:p/>
-    <w:p/>
+    <w:p>
+      <w:r>
+        <w:t>-----</w:t>
+      </w:r>
+    </w:p>
     <w:p/>
     <w:p>
       <w:r>
@@ -1011,28 +1007,25 @@
     <w:p/>
     <w:p>
       <w:r>
-        <w:t xml:space="preserve">A pentagon's direct children can all reference </w:t>
-      </w:r>
-      <w:proofErr w:type="spellStart"/>
-      <w:r>
-        <w:t>eachother</w:t>
-      </w:r>
-      <w:proofErr w:type="spellEnd"/>
-      <w:r>
-        <w:t xml:space="preserve"> and can be</w:t>
-      </w:r>
-    </w:p>
-    <w:p>
-      <w:r>
-        <w:t>referenced by all ancestors (</w:t>
-      </w:r>
-      <w:proofErr w:type="spellStart"/>
-      <w:r>
-        <w:t>containmentwise</w:t>
-      </w:r>
-      <w:proofErr w:type="spellEnd"/>
-      <w:r>
-        <w:t xml:space="preserve"> ancestors). </w:t>
+        <w:t>A pentagon's direct children can all reference each</w:t>
+      </w:r>
+      <w:r>
+        <w:t xml:space="preserve"> </w:t>
+      </w:r>
+      <w:r>
+        <w:t>other and can be</w:t>
+      </w:r>
+      <w:r>
+        <w:t xml:space="preserve"> </w:t>
+      </w:r>
+      <w:r>
+        <w:t>referenced by all ancestors (containment</w:t>
+      </w:r>
+      <w:r>
+        <w:t>-</w:t>
+      </w:r>
+      <w:r>
+        <w:t xml:space="preserve">wise ancestors). </w:t>
       </w:r>
       <w:r>
         <w:t>Module</w:t>
@@ -1040,13 +1033,15 @@
       <w:r>
         <w:t xml:space="preserve"> is</w:t>
       </w:r>
-    </w:p>
-    <w:p>
+      <w:r>
+        <w:t xml:space="preserve"> </w:t>
+      </w:r>
       <w:r>
         <w:t>only one function of a pentagon. Actually a pentagon is a lot like</w:t>
       </w:r>
-    </w:p>
-    <w:p>
+      <w:r>
+        <w:t xml:space="preserve"> </w:t>
+      </w:r>
       <w:r>
         <w:t>module</w:t>
       </w:r>
@@ -1075,7 +1070,7 @@
     <w:p/>
     <w:p>
       <w:pPr>
-        <w:pStyle w:val="Heading4"/>
+        <w:pStyle w:val="Kop4"/>
       </w:pPr>
       <w:r>
         <w:t xml:space="preserve">System Procedures for </w:t>
@@ -1125,7 +1120,7 @@
 </file>
 
 <file path=word/numbering.xml><?xml version="1.0" encoding="utf-8"?>
-<w:numbering xmlns:wpc="http://schemas.microsoft.com/office/word/2010/wordprocessingCanvas" xmlns:cx="http://schemas.microsoft.com/office/drawing/2014/chartex" xmlns:cx1="http://schemas.microsoft.com/office/drawing/2015/9/8/chartex" xmlns:cx2="http://schemas.microsoft.com/office/drawing/2015/10/21/chartex" xmlns:cx3="http://schemas.microsoft.com/office/drawing/2016/5/9/chartex" xmlns:cx4="http://schemas.microsoft.com/office/drawing/2016/5/10/chartex" xmlns:cx5="http://schemas.microsoft.com/office/drawing/2016/5/11/chartex" xmlns:cx6="http://schemas.microsoft.com/office/drawing/2016/5/12/chartex" xmlns:cx7="http://schemas.microsoft.com/office/drawing/2016/5/13/chartex" xmlns:cx8="http://schemas.microsoft.com/office/drawing/2016/5/14/chartex" xmlns:mc="http://schemas.openxmlformats.org/markup-compatibility/2006" xmlns:aink="http://schemas.microsoft.com/office/drawing/2016/ink" xmlns:am3d="http://schemas.microsoft.com/office/drawing/2017/model3d" xmlns:o="urn:schemas-microsoft-com:office:office" xmlns:r="http://schemas.openxmlformats.org/officeDocument/2006/relationships" xmlns:m="http://schemas.openxmlformats.org/officeDocument/2006/math" xmlns:v="urn:schemas-microsoft-com:vml" xmlns:wp14="http://schemas.microsoft.com/office/word/2010/wordprocessingDrawing" xmlns:wp="http://schemas.openxmlformats.org/drawingml/2006/wordprocessingDrawing" xmlns:w10="urn:schemas-microsoft-com:office:word" xmlns:w="http://schemas.openxmlformats.org/wordprocessingml/2006/main" xmlns:w14="http://schemas.microsoft.com/office/word/2010/wordml" xmlns:w15="http://schemas.microsoft.com/office/word/2012/wordml" xmlns:w16cid="http://schemas.microsoft.com/office/word/2016/wordml/cid" xmlns:w16se="http://schemas.microsoft.com/office/word/2015/wordml/symex" xmlns:wpg="http://schemas.microsoft.com/office/word/2010/wordprocessingGroup" xmlns:wpi="http://schemas.microsoft.com/office/word/2010/wordprocessingInk" xmlns:wne="http://schemas.microsoft.com/office/word/2006/wordml" xmlns:wps="http://schemas.microsoft.com/office/word/2010/wordprocessingShape" mc:Ignorable="w14 w15 w16se w16cid wp14">
+<w:numbering xmlns:wpc="http://schemas.microsoft.com/office/word/2010/wordprocessingCanvas" xmlns:cx="http://schemas.microsoft.com/office/drawing/2014/chartex" xmlns:cx1="http://schemas.microsoft.com/office/drawing/2015/9/8/chartex" xmlns:cx2="http://schemas.microsoft.com/office/drawing/2015/10/21/chartex" xmlns:cx3="http://schemas.microsoft.com/office/drawing/2016/5/9/chartex" xmlns:cx4="http://schemas.microsoft.com/office/drawing/2016/5/10/chartex" xmlns:cx5="http://schemas.microsoft.com/office/drawing/2016/5/11/chartex" xmlns:cx6="http://schemas.microsoft.com/office/drawing/2016/5/12/chartex" xmlns:cx7="http://schemas.microsoft.com/office/drawing/2016/5/13/chartex" xmlns:cx8="http://schemas.microsoft.com/office/drawing/2016/5/14/chartex" xmlns:mc="http://schemas.openxmlformats.org/markup-compatibility/2006" xmlns:aink="http://schemas.microsoft.com/office/drawing/2016/ink" xmlns:am3d="http://schemas.microsoft.com/office/drawing/2017/model3d" xmlns:o="urn:schemas-microsoft-com:office:office" xmlns:r="http://schemas.openxmlformats.org/officeDocument/2006/relationships" xmlns:m="http://schemas.openxmlformats.org/officeDocument/2006/math" xmlns:v="urn:schemas-microsoft-com:vml" xmlns:wp14="http://schemas.microsoft.com/office/word/2010/wordprocessingDrawing" xmlns:wp="http://schemas.openxmlformats.org/drawingml/2006/wordprocessingDrawing" xmlns:w10="urn:schemas-microsoft-com:office:word" xmlns:w="http://schemas.openxmlformats.org/wordprocessingml/2006/main" xmlns:w14="http://schemas.microsoft.com/office/word/2010/wordml" xmlns:w15="http://schemas.microsoft.com/office/word/2012/wordml" xmlns:w16cex="http://schemas.microsoft.com/office/word/2018/wordml/cex" xmlns:w16cid="http://schemas.microsoft.com/office/word/2016/wordml/cid" xmlns:w16="http://schemas.microsoft.com/office/word/2018/wordml" xmlns:w16se="http://schemas.microsoft.com/office/word/2015/wordml/symex" xmlns:wpg="http://schemas.microsoft.com/office/word/2010/wordprocessingGroup" xmlns:wpi="http://schemas.microsoft.com/office/word/2010/wordprocessingInk" xmlns:wne="http://schemas.microsoft.com/office/word/2006/wordml" xmlns:wps="http://schemas.microsoft.com/office/word/2010/wordprocessingShape" mc:Ignorable="w14 w15 w16se w16cid w16 w16cex wp14">
   <w:abstractNum w:abstractNumId="0" w15:restartNumberingAfterBreak="0">
     <w:nsid w:val="FFFFFF7C"/>
     <w:multiLevelType w:val="singleLevel"/>
@@ -1345,7 +1340,7 @@
 </file>
 
 <file path=word/styles.xml><?xml version="1.0" encoding="utf-8"?>
-<w:styles xmlns:mc="http://schemas.openxmlformats.org/markup-compatibility/2006" xmlns:r="http://schemas.openxmlformats.org/officeDocument/2006/relationships" xmlns:w="http://schemas.openxmlformats.org/wordprocessingml/2006/main" xmlns:w14="http://schemas.microsoft.com/office/word/2010/wordml" xmlns:w15="http://schemas.microsoft.com/office/word/2012/wordml" xmlns:w16cid="http://schemas.microsoft.com/office/word/2016/wordml/cid" xmlns:w16se="http://schemas.microsoft.com/office/word/2015/wordml/symex" mc:Ignorable="w14 w15 w16se w16cid">
+<w:styles xmlns:mc="http://schemas.openxmlformats.org/markup-compatibility/2006" xmlns:r="http://schemas.openxmlformats.org/officeDocument/2006/relationships" xmlns:w="http://schemas.openxmlformats.org/wordprocessingml/2006/main" xmlns:w14="http://schemas.microsoft.com/office/word/2010/wordml" xmlns:w15="http://schemas.microsoft.com/office/word/2012/wordml" xmlns:w16cex="http://schemas.microsoft.com/office/word/2018/wordml/cex" xmlns:w16cid="http://schemas.microsoft.com/office/word/2016/wordml/cid" xmlns:w16="http://schemas.microsoft.com/office/word/2018/wordml" xmlns:w16se="http://schemas.microsoft.com/office/word/2015/wordml/symex" mc:Ignorable="w14 w15 w16se w16cid w16 w16cex">
   <w:docDefaults>
     <w:rPrDefault>
       <w:rPr>
@@ -1733,10 +1728,10 @@
     <w:lsdException w:name="Unresolved Mention" w:semiHidden="1" w:unhideWhenUsed="1"/>
     <w:lsdException w:name="Smart Link" w:semiHidden="1" w:unhideWhenUsed="1"/>
   </w:latentStyles>
-  <w:style w:type="paragraph" w:default="1" w:styleId="Normal">
+  <w:style w:type="paragraph" w:default="1" w:styleId="Standaard">
     <w:name w:val="Normal"/>
     <w:qFormat/>
-    <w:rsid w:val="003271FC"/>
+    <w:rsid w:val="00B21BB3"/>
     <w:pPr>
       <w:ind w:left="567"/>
     </w:pPr>
@@ -1745,10 +1740,10 @@
       <w:szCs w:val="26"/>
     </w:rPr>
   </w:style>
-  <w:style w:type="paragraph" w:styleId="Heading1">
+  <w:style w:type="paragraph" w:styleId="Kop1">
     <w:name w:val="heading 1"/>
-    <w:basedOn w:val="Normal"/>
-    <w:next w:val="Normal"/>
+    <w:basedOn w:val="Standaard"/>
+    <w:next w:val="Standaard"/>
     <w:qFormat/>
     <w:rsid w:val="003271FC"/>
     <w:pPr>
@@ -1766,10 +1761,10 @@
       <w:szCs w:val="36"/>
     </w:rPr>
   </w:style>
-  <w:style w:type="paragraph" w:styleId="Heading2">
+  <w:style w:type="paragraph" w:styleId="Kop2">
     <w:name w:val="heading 2"/>
-    <w:basedOn w:val="Normal"/>
-    <w:next w:val="Normal"/>
+    <w:basedOn w:val="Standaard"/>
+    <w:next w:val="Standaard"/>
     <w:qFormat/>
     <w:rsid w:val="003271FC"/>
     <w:pPr>
@@ -1787,10 +1782,10 @@
       <w:szCs w:val="28"/>
     </w:rPr>
   </w:style>
-  <w:style w:type="paragraph" w:styleId="Heading3">
+  <w:style w:type="paragraph" w:styleId="Kop3">
     <w:name w:val="heading 3"/>
-    <w:basedOn w:val="Normal"/>
-    <w:next w:val="Normal"/>
+    <w:basedOn w:val="Standaard"/>
+    <w:next w:val="Standaard"/>
     <w:qFormat/>
     <w:rsid w:val="00891B03"/>
     <w:pPr>
@@ -1804,10 +1799,10 @@
       <w:bCs/>
     </w:rPr>
   </w:style>
-  <w:style w:type="paragraph" w:styleId="Heading4">
+  <w:style w:type="paragraph" w:styleId="Kop4">
     <w:name w:val="heading 4"/>
-    <w:basedOn w:val="Normal"/>
-    <w:next w:val="Normal"/>
+    <w:basedOn w:val="Standaard"/>
+    <w:next w:val="Standaard"/>
     <w:qFormat/>
     <w:rsid w:val="00891B03"/>
     <w:pPr>
@@ -1822,10 +1817,10 @@
       <w:szCs w:val="28"/>
     </w:rPr>
   </w:style>
-  <w:style w:type="paragraph" w:styleId="Heading5">
+  <w:style w:type="paragraph" w:styleId="Kop5">
     <w:name w:val="heading 5"/>
-    <w:basedOn w:val="Normal"/>
-    <w:next w:val="Normal"/>
+    <w:basedOn w:val="Standaard"/>
+    <w:next w:val="Standaard"/>
     <w:qFormat/>
     <w:rsid w:val="003B164B"/>
     <w:pPr>
@@ -1840,10 +1835,10 @@
       <w:sz w:val="26"/>
     </w:rPr>
   </w:style>
-  <w:style w:type="paragraph" w:styleId="Heading6">
+  <w:style w:type="paragraph" w:styleId="Kop6">
     <w:name w:val="heading 6"/>
-    <w:basedOn w:val="Normal"/>
-    <w:next w:val="Normal"/>
+    <w:basedOn w:val="Standaard"/>
+    <w:next w:val="Standaard"/>
     <w:qFormat/>
     <w:rsid w:val="003B164B"/>
     <w:pPr>
@@ -1858,10 +1853,10 @@
       <w:szCs w:val="22"/>
     </w:rPr>
   </w:style>
-  <w:style w:type="paragraph" w:styleId="Heading7">
+  <w:style w:type="paragraph" w:styleId="Kop7">
     <w:name w:val="heading 7"/>
-    <w:basedOn w:val="Normal"/>
-    <w:next w:val="Normal"/>
+    <w:basedOn w:val="Standaard"/>
+    <w:next w:val="Standaard"/>
     <w:qFormat/>
     <w:rsid w:val="001F4723"/>
     <w:pPr>
@@ -1874,13 +1869,13 @@
       <w:szCs w:val="24"/>
     </w:rPr>
   </w:style>
-  <w:style w:type="character" w:default="1" w:styleId="DefaultParagraphFont">
+  <w:style w:type="character" w:default="1" w:styleId="Standaardalinea-lettertype">
     <w:name w:val="Default Paragraph Font"/>
     <w:uiPriority w:val="1"/>
     <w:semiHidden/>
     <w:unhideWhenUsed/>
   </w:style>
-  <w:style w:type="table" w:default="1" w:styleId="TableNormal">
+  <w:style w:type="table" w:default="1" w:styleId="Standaardtabel">
     <w:name w:val="Normal Table"/>
     <w:uiPriority w:val="99"/>
     <w:semiHidden/>
@@ -1895,7 +1890,7 @@
       </w:tblCellMar>
     </w:tblPr>
   </w:style>
-  <w:style w:type="numbering" w:default="1" w:styleId="NoList">
+  <w:style w:type="numbering" w:default="1" w:styleId="Geenlijst">
     <w:name w:val="No List"/>
     <w:uiPriority w:val="99"/>
     <w:semiHidden/>
@@ -1910,7 +1905,7 @@
   </w:style>
   <w:style w:type="paragraph" w:customStyle="1" w:styleId="AuthoringDetails">
     <w:name w:val="Authoring Details"/>
-    <w:basedOn w:val="Normal"/>
+    <w:basedOn w:val="Standaard"/>
     <w:rsid w:val="007E7FC4"/>
     <w:rPr>
       <w:i/>
@@ -1918,9 +1913,9 @@
       <w:lang w:val="nl-NL"/>
     </w:rPr>
   </w:style>
-  <w:style w:type="table" w:styleId="TableGrid">
+  <w:style w:type="table" w:styleId="Tabelraster">
     <w:name w:val="Table Grid"/>
-    <w:basedOn w:val="TableNormal"/>
+    <w:basedOn w:val="Standaardtabel"/>
     <w:rsid w:val="003271FC"/>
     <w:pPr>
       <w:jc w:val="both"/>
@@ -1936,9 +1931,9 @@
       </w:tblBorders>
     </w:tblPr>
   </w:style>
-  <w:style w:type="paragraph" w:styleId="DocumentMap">
+  <w:style w:type="paragraph" w:styleId="Documentstructuur">
     <w:name w:val="Document Map"/>
-    <w:basedOn w:val="Normal"/>
+    <w:basedOn w:val="Standaard"/>
     <w:rsid w:val="003271FC"/>
     <w:pPr>
       <w:shd w:val="clear" w:color="auto" w:fill="000080"/>
@@ -1947,9 +1942,9 @@
       <w:rFonts w:cs="Tahoma"/>
     </w:rPr>
   </w:style>
-  <w:style w:type="paragraph" w:styleId="BalloonText">
+  <w:style w:type="paragraph" w:styleId="Ballontekst">
     <w:name w:val="Balloon Text"/>
-    <w:basedOn w:val="Normal"/>
+    <w:basedOn w:val="Standaard"/>
     <w:rsid w:val="00954D31"/>
     <w:rPr>
       <w:rFonts w:cs="Tahoma"/>
@@ -1957,10 +1952,10 @@
       <w:szCs w:val="16"/>
     </w:rPr>
   </w:style>
-  <w:style w:type="paragraph" w:styleId="Caption">
+  <w:style w:type="paragraph" w:styleId="Bijschrift">
     <w:name w:val="caption"/>
-    <w:basedOn w:val="Normal"/>
-    <w:next w:val="Normal"/>
+    <w:basedOn w:val="Standaard"/>
+    <w:next w:val="Standaard"/>
     <w:qFormat/>
     <w:rsid w:val="00954D31"/>
     <w:pPr>
@@ -1972,7 +1967,7 @@
       <w:szCs w:val="20"/>
     </w:rPr>
   </w:style>
-  <w:style w:type="character" w:styleId="CommentReference">
+  <w:style w:type="character" w:styleId="Verwijzingopmerking">
     <w:name w:val="annotation reference"/>
     <w:rsid w:val="00954D31"/>
     <w:rPr>
@@ -1980,49 +1975,49 @@
       <w:szCs w:val="16"/>
     </w:rPr>
   </w:style>
-  <w:style w:type="paragraph" w:styleId="CommentText">
+  <w:style w:type="paragraph" w:styleId="Tekstopmerking">
     <w:name w:val="annotation text"/>
-    <w:basedOn w:val="Normal"/>
+    <w:basedOn w:val="Standaard"/>
     <w:rsid w:val="00954D31"/>
     <w:rPr>
       <w:szCs w:val="20"/>
     </w:rPr>
   </w:style>
-  <w:style w:type="paragraph" w:styleId="CommentSubject">
+  <w:style w:type="paragraph" w:styleId="Onderwerpvanopmerking">
     <w:name w:val="annotation subject"/>
-    <w:basedOn w:val="CommentText"/>
-    <w:next w:val="CommentText"/>
+    <w:basedOn w:val="Tekstopmerking"/>
+    <w:next w:val="Tekstopmerking"/>
     <w:rsid w:val="00954D31"/>
     <w:rPr>
       <w:b/>
       <w:bCs/>
     </w:rPr>
   </w:style>
-  <w:style w:type="character" w:styleId="EndnoteReference">
+  <w:style w:type="character" w:styleId="Eindnootmarkering">
     <w:name w:val="endnote reference"/>
     <w:rsid w:val="00954D31"/>
     <w:rPr>
       <w:vertAlign w:val="superscript"/>
     </w:rPr>
   </w:style>
-  <w:style w:type="paragraph" w:styleId="EndnoteText">
+  <w:style w:type="paragraph" w:styleId="Eindnoottekst">
     <w:name w:val="endnote text"/>
-    <w:basedOn w:val="Normal"/>
+    <w:basedOn w:val="Standaard"/>
     <w:rsid w:val="00954D31"/>
     <w:rPr>
       <w:szCs w:val="20"/>
     </w:rPr>
   </w:style>
-  <w:style w:type="character" w:styleId="FootnoteReference">
+  <w:style w:type="character" w:styleId="Voetnootmarkering">
     <w:name w:val="footnote reference"/>
     <w:rsid w:val="00954D31"/>
     <w:rPr>
       <w:vertAlign w:val="superscript"/>
     </w:rPr>
   </w:style>
-  <w:style w:type="paragraph" w:styleId="FootnoteText">
+  <w:style w:type="paragraph" w:styleId="Voetnoottekst">
     <w:name w:val="footnote text"/>
-    <w:basedOn w:val="Normal"/>
+    <w:basedOn w:val="Standaard"/>
     <w:rsid w:val="00954D31"/>
     <w:rPr>
       <w:szCs w:val="20"/>
@@ -2030,8 +2025,8 @@
   </w:style>
   <w:style w:type="paragraph" w:styleId="Index1">
     <w:name w:val="index 1"/>
-    <w:basedOn w:val="Normal"/>
-    <w:next w:val="Normal"/>
+    <w:basedOn w:val="Standaard"/>
+    <w:next w:val="Standaard"/>
     <w:autoRedefine/>
     <w:rsid w:val="00954D31"/>
     <w:pPr>
@@ -2040,8 +2035,8 @@
   </w:style>
   <w:style w:type="paragraph" w:styleId="Index2">
     <w:name w:val="index 2"/>
-    <w:basedOn w:val="Normal"/>
-    <w:next w:val="Normal"/>
+    <w:basedOn w:val="Standaard"/>
+    <w:next w:val="Standaard"/>
     <w:autoRedefine/>
     <w:rsid w:val="00954D31"/>
     <w:pPr>
@@ -2050,8 +2045,8 @@
   </w:style>
   <w:style w:type="paragraph" w:styleId="Index3">
     <w:name w:val="index 3"/>
-    <w:basedOn w:val="Normal"/>
-    <w:next w:val="Normal"/>
+    <w:basedOn w:val="Standaard"/>
+    <w:next w:val="Standaard"/>
     <w:autoRedefine/>
     <w:rsid w:val="00954D31"/>
     <w:pPr>
@@ -2060,8 +2055,8 @@
   </w:style>
   <w:style w:type="paragraph" w:styleId="Index4">
     <w:name w:val="index 4"/>
-    <w:basedOn w:val="Normal"/>
-    <w:next w:val="Normal"/>
+    <w:basedOn w:val="Standaard"/>
+    <w:next w:val="Standaard"/>
     <w:autoRedefine/>
     <w:rsid w:val="00954D31"/>
     <w:pPr>
@@ -2070,8 +2065,8 @@
   </w:style>
   <w:style w:type="paragraph" w:styleId="Index5">
     <w:name w:val="index 5"/>
-    <w:basedOn w:val="Normal"/>
-    <w:next w:val="Normal"/>
+    <w:basedOn w:val="Standaard"/>
+    <w:next w:val="Standaard"/>
     <w:autoRedefine/>
     <w:rsid w:val="00954D31"/>
     <w:pPr>
@@ -2080,8 +2075,8 @@
   </w:style>
   <w:style w:type="paragraph" w:styleId="Index6">
     <w:name w:val="index 6"/>
-    <w:basedOn w:val="Normal"/>
-    <w:next w:val="Normal"/>
+    <w:basedOn w:val="Standaard"/>
+    <w:next w:val="Standaard"/>
     <w:autoRedefine/>
     <w:rsid w:val="00954D31"/>
     <w:pPr>
@@ -2090,8 +2085,8 @@
   </w:style>
   <w:style w:type="paragraph" w:styleId="Index7">
     <w:name w:val="index 7"/>
-    <w:basedOn w:val="Normal"/>
-    <w:next w:val="Normal"/>
+    <w:basedOn w:val="Standaard"/>
+    <w:next w:val="Standaard"/>
     <w:autoRedefine/>
     <w:rsid w:val="00954D31"/>
     <w:pPr>
@@ -2100,8 +2095,8 @@
   </w:style>
   <w:style w:type="paragraph" w:styleId="Index8">
     <w:name w:val="index 8"/>
-    <w:basedOn w:val="Normal"/>
-    <w:next w:val="Normal"/>
+    <w:basedOn w:val="Standaard"/>
+    <w:next w:val="Standaard"/>
     <w:autoRedefine/>
     <w:rsid w:val="00954D31"/>
     <w:pPr>
@@ -2110,17 +2105,17 @@
   </w:style>
   <w:style w:type="paragraph" w:styleId="Index9">
     <w:name w:val="index 9"/>
-    <w:basedOn w:val="Normal"/>
-    <w:next w:val="Normal"/>
+    <w:basedOn w:val="Standaard"/>
+    <w:next w:val="Standaard"/>
     <w:autoRedefine/>
     <w:rsid w:val="00954D31"/>
     <w:pPr>
       <w:ind w:left="1800" w:hanging="200"/>
     </w:pPr>
   </w:style>
-  <w:style w:type="paragraph" w:styleId="IndexHeading">
+  <w:style w:type="paragraph" w:styleId="Indexkop">
     <w:name w:val="index heading"/>
-    <w:basedOn w:val="Normal"/>
+    <w:basedOn w:val="Standaard"/>
     <w:next w:val="Index1"/>
     <w:rsid w:val="00954D31"/>
     <w:rPr>
@@ -2129,7 +2124,7 @@
       <w:bCs/>
     </w:rPr>
   </w:style>
-  <w:style w:type="paragraph" w:styleId="MacroText">
+  <w:style w:type="paragraph" w:styleId="Macrotekst">
     <w:name w:val="macro"/>
     <w:rsid w:val="00954D31"/>
     <w:pPr>
@@ -2150,28 +2145,28 @@
       <w:rFonts w:ascii="Courier New" w:hAnsi="Courier New" w:cs="Courier New"/>
     </w:rPr>
   </w:style>
-  <w:style w:type="paragraph" w:styleId="TableofAuthorities">
+  <w:style w:type="paragraph" w:styleId="Bronvermelding">
     <w:name w:val="table of authorities"/>
-    <w:basedOn w:val="Normal"/>
-    <w:next w:val="Normal"/>
+    <w:basedOn w:val="Standaard"/>
+    <w:next w:val="Standaard"/>
     <w:rsid w:val="00954D31"/>
     <w:pPr>
       <w:ind w:left="200" w:hanging="200"/>
     </w:pPr>
   </w:style>
-  <w:style w:type="paragraph" w:styleId="TableofFigures">
+  <w:style w:type="paragraph" w:styleId="Lijstmetafbeeldingen">
     <w:name w:val="table of figures"/>
-    <w:basedOn w:val="Normal"/>
-    <w:next w:val="Normal"/>
+    <w:basedOn w:val="Standaard"/>
+    <w:next w:val="Standaard"/>
     <w:rsid w:val="00954D31"/>
     <w:pPr>
       <w:ind w:left="400" w:hanging="400"/>
     </w:pPr>
   </w:style>
-  <w:style w:type="paragraph" w:styleId="TOAHeading">
+  <w:style w:type="paragraph" w:styleId="Kopbronvermelding">
     <w:name w:val="toa heading"/>
-    <w:basedOn w:val="Normal"/>
-    <w:next w:val="Normal"/>
+    <w:basedOn w:val="Standaard"/>
+    <w:next w:val="Standaard"/>
     <w:rsid w:val="00954D31"/>
     <w:pPr>
       <w:spacing w:before="120"/>
@@ -2184,90 +2179,90 @@
       <w:szCs w:val="24"/>
     </w:rPr>
   </w:style>
-  <w:style w:type="paragraph" w:styleId="TOC1">
+  <w:style w:type="paragraph" w:styleId="Inhopg1">
     <w:name w:val="toc 1"/>
-    <w:basedOn w:val="Normal"/>
-    <w:next w:val="Normal"/>
+    <w:basedOn w:val="Standaard"/>
+    <w:next w:val="Standaard"/>
     <w:autoRedefine/>
     <w:rsid w:val="00954D31"/>
     <w:pPr>
       <w:ind w:left="0"/>
     </w:pPr>
   </w:style>
-  <w:style w:type="paragraph" w:styleId="TOC2">
+  <w:style w:type="paragraph" w:styleId="Inhopg2">
     <w:name w:val="toc 2"/>
-    <w:basedOn w:val="Normal"/>
-    <w:next w:val="Normal"/>
+    <w:basedOn w:val="Standaard"/>
+    <w:next w:val="Standaard"/>
     <w:autoRedefine/>
     <w:rsid w:val="00954D31"/>
     <w:pPr>
       <w:ind w:left="200"/>
     </w:pPr>
   </w:style>
-  <w:style w:type="paragraph" w:styleId="TOC3">
+  <w:style w:type="paragraph" w:styleId="Inhopg3">
     <w:name w:val="toc 3"/>
-    <w:basedOn w:val="Normal"/>
-    <w:next w:val="Normal"/>
+    <w:basedOn w:val="Standaard"/>
+    <w:next w:val="Standaard"/>
     <w:autoRedefine/>
     <w:rsid w:val="00954D31"/>
     <w:pPr>
       <w:ind w:left="400"/>
     </w:pPr>
   </w:style>
-  <w:style w:type="paragraph" w:styleId="TOC4">
+  <w:style w:type="paragraph" w:styleId="Inhopg4">
     <w:name w:val="toc 4"/>
-    <w:basedOn w:val="Normal"/>
-    <w:next w:val="Normal"/>
+    <w:basedOn w:val="Standaard"/>
+    <w:next w:val="Standaard"/>
     <w:autoRedefine/>
     <w:rsid w:val="00954D31"/>
     <w:pPr>
       <w:ind w:left="600"/>
     </w:pPr>
   </w:style>
-  <w:style w:type="paragraph" w:styleId="TOC5">
+  <w:style w:type="paragraph" w:styleId="Inhopg5">
     <w:name w:val="toc 5"/>
-    <w:basedOn w:val="Normal"/>
-    <w:next w:val="Normal"/>
+    <w:basedOn w:val="Standaard"/>
+    <w:next w:val="Standaard"/>
     <w:autoRedefine/>
     <w:rsid w:val="00954D31"/>
     <w:pPr>
       <w:ind w:left="800"/>
     </w:pPr>
   </w:style>
-  <w:style w:type="paragraph" w:styleId="TOC6">
+  <w:style w:type="paragraph" w:styleId="Inhopg6">
     <w:name w:val="toc 6"/>
-    <w:basedOn w:val="Normal"/>
-    <w:next w:val="Normal"/>
+    <w:basedOn w:val="Standaard"/>
+    <w:next w:val="Standaard"/>
     <w:autoRedefine/>
     <w:rsid w:val="00954D31"/>
     <w:pPr>
       <w:ind w:left="1000"/>
     </w:pPr>
   </w:style>
-  <w:style w:type="paragraph" w:styleId="TOC7">
+  <w:style w:type="paragraph" w:styleId="Inhopg7">
     <w:name w:val="toc 7"/>
-    <w:basedOn w:val="Normal"/>
-    <w:next w:val="Normal"/>
+    <w:basedOn w:val="Standaard"/>
+    <w:next w:val="Standaard"/>
     <w:autoRedefine/>
     <w:rsid w:val="00954D31"/>
     <w:pPr>
       <w:ind w:left="1200"/>
     </w:pPr>
   </w:style>
-  <w:style w:type="paragraph" w:styleId="TOC8">
+  <w:style w:type="paragraph" w:styleId="Inhopg8">
     <w:name w:val="toc 8"/>
-    <w:basedOn w:val="Normal"/>
-    <w:next w:val="Normal"/>
+    <w:basedOn w:val="Standaard"/>
+    <w:next w:val="Standaard"/>
     <w:autoRedefine/>
     <w:rsid w:val="00954D31"/>
     <w:pPr>
       <w:ind w:left="1400"/>
     </w:pPr>
   </w:style>
-  <w:style w:type="paragraph" w:styleId="TOC9">
+  <w:style w:type="paragraph" w:styleId="Inhopg9">
     <w:name w:val="toc 9"/>
-    <w:basedOn w:val="Normal"/>
-    <w:next w:val="Normal"/>
+    <w:basedOn w:val="Standaard"/>
+    <w:next w:val="Standaard"/>
     <w:autoRedefine/>
     <w:rsid w:val="00954D31"/>
     <w:pPr>
@@ -2276,7 +2271,7 @@
   </w:style>
   <w:style w:type="paragraph" w:customStyle="1" w:styleId="Spacing">
     <w:name w:val="Spacing"/>
-    <w:basedOn w:val="Normal"/>
+    <w:basedOn w:val="Standaard"/>
     <w:link w:val="SpacingChar"/>
     <w:rsid w:val="00954D31"/>
     <w:rPr>
@@ -2285,7 +2280,7 @@
   </w:style>
   <w:style w:type="paragraph" w:customStyle="1" w:styleId="Code">
     <w:name w:val="Code"/>
-    <w:basedOn w:val="Normal"/>
+    <w:basedOn w:val="Standaard"/>
     <w:link w:val="CodeChar"/>
     <w:rsid w:val="0001638E"/>
     <w:rPr>
@@ -2304,7 +2299,7 @@
   </w:style>
   <w:style w:type="paragraph" w:customStyle="1" w:styleId="AlineaSeparator">
     <w:name w:val="Alinea Separator"/>
-    <w:basedOn w:val="Normal"/>
+    <w:basedOn w:val="Standaard"/>
     <w:rsid w:val="003B164B"/>
     <w:pPr>
       <w:ind w:left="0"/>
@@ -2315,7 +2310,7 @@
   </w:style>
   <w:style w:type="paragraph" w:customStyle="1" w:styleId="CodeCharChar">
     <w:name w:val="Code Char Char"/>
-    <w:basedOn w:val="Normal"/>
+    <w:basedOn w:val="Standaard"/>
     <w:link w:val="CodeCharCharChar"/>
     <w:rsid w:val="003B164B"/>
     <w:pPr>

</xml_diff>